<commit_message>
Actualizacion de diagrama de clases
</commit_message>
<xml_diff>
--- a/PROYECTO.docx
+++ b/PROYECTO.docx
@@ -50,6 +50,7 @@
         <w:ind w:left="30"/>
         <w:jc w:val="both"/>
       </w:pPr>
+      <w:proofErr w:type="gramStart"/>
       <w:r>
         <w:rPr>
           <w:rFonts w:ascii="DejaVu Sans" w:eastAsia="DejaVu Sans" w:hAnsi="DejaVu Sans" w:cs="DejaVu Sans"/>
@@ -134,7 +135,16 @@
           <w:b/>
           <w:sz w:val="20"/>
         </w:rPr>
-        <w:t xml:space="preserve"> Robots!. </w:t>
+        <w:t xml:space="preserve"> Robots!</w:t>
+      </w:r>
+      <w:proofErr w:type="gramEnd"/>
+      <w:r>
+        <w:rPr>
+          <w:rFonts w:ascii="DejaVu Sans" w:eastAsia="DejaVu Sans" w:hAnsi="DejaVu Sans" w:cs="DejaVu Sans"/>
+          <w:b/>
+          <w:sz w:val="20"/>
+        </w:rPr>
+        <w:t xml:space="preserve">. </w:t>
       </w:r>
       <w:r>
         <w:rPr>
@@ -284,6 +294,7 @@
           <w:b/>
           <w:color w:val="FF0000"/>
           <w:sz w:val="20"/>
+          <w:u w:val="single"/>
         </w:rPr>
       </w:pPr>
       <w:r>
@@ -293,7 +304,27 @@
           <w:color w:val="FF0000"/>
           <w:sz w:val="20"/>
         </w:rPr>
-        <w:t>MUY IMPORTANTE PLANIFICAR LOS MINI-CICLOS  PARA ORIENTAR EL DESARROLLO En esta entrega NO deben resolver el problema de la maratón sólo deben construir el simulador.</w:t>
+        <w:t>MUY IMPORTANTE PLANIFICAR LOS MINI-</w:t>
+      </w:r>
+      <w:proofErr w:type="gramStart"/>
+      <w:r>
+        <w:rPr>
+          <w:rFonts w:ascii="DejaVu Sans" w:eastAsia="DejaVu Sans" w:hAnsi="DejaVu Sans" w:cs="DejaVu Sans"/>
+          <w:b/>
+          <w:color w:val="FF0000"/>
+          <w:sz w:val="20"/>
+        </w:rPr>
+        <w:t>CICLOS  PARA</w:t>
+      </w:r>
+      <w:proofErr w:type="gramEnd"/>
+      <w:r>
+        <w:rPr>
+          <w:rFonts w:ascii="DejaVu Sans" w:eastAsia="DejaVu Sans" w:hAnsi="DejaVu Sans" w:cs="DejaVu Sans"/>
+          <w:b/>
+          <w:color w:val="FF0000"/>
+          <w:sz w:val="20"/>
+        </w:rPr>
+        <w:t xml:space="preserve"> ORIENTAR EL DESARROLLO En esta entrega NO deben resolver el problema de la maratón sólo deben construir el simulador.</w:t>
       </w:r>
     </w:p>
     <w:p>
@@ -393,6 +424,9 @@
         <w:ind w:left="176" w:right="152"/>
       </w:pPr>
       <w:r>
+        <w:rPr>
+          <w:noProof/>
+        </w:rPr>
         <w:drawing>
           <wp:inline distT="0" distB="0" distL="0" distR="0" wp14:anchorId="23814BE4" wp14:editId="7BFBFC15">
             <wp:extent cx="6350635" cy="3756025"/>
@@ -436,6 +470,9 @@
         <w:ind w:left="176" w:right="152"/>
       </w:pPr>
       <w:r>
+        <w:rPr>
+          <w:noProof/>
+        </w:rPr>
         <w:lastRenderedPageBreak/>
         <w:drawing>
           <wp:inline distT="0" distB="0" distL="0" distR="0" wp14:anchorId="0DC4DBE4" wp14:editId="77AF08E5">
@@ -480,6 +517,9 @@
         <w:ind w:left="176" w:right="152"/>
       </w:pPr>
       <w:r>
+        <w:rPr>
+          <w:noProof/>
+        </w:rPr>
         <w:drawing>
           <wp:inline distT="0" distB="0" distL="0" distR="0" wp14:anchorId="518A74D6" wp14:editId="45FF7F6A">
             <wp:extent cx="6350635" cy="3500755"/>
@@ -596,6 +636,571 @@
       <w:proofErr w:type="spellEnd"/>
       <w:r>
         <w:t xml:space="preserve"> abra una ventana y muestre la espiral cuadrada.</w:t>
+      </w:r>
+    </w:p>
+    <w:p>
+      <w:pPr>
+        <w:spacing w:after="239" w:line="240" w:lineRule="auto"/>
+        <w:ind w:left="176" w:right="152"/>
+      </w:pPr>
+      <w:r>
+        <w:rPr>
+          <w:b/>
+          <w:bCs/>
+        </w:rPr>
+        <w:t>I</w:t>
+      </w:r>
+      <w:r>
+        <w:t xml:space="preserve">ntegramos </w:t>
+      </w:r>
+      <w:proofErr w:type="spellStart"/>
+      <w:r>
+        <w:t>shapes</w:t>
+      </w:r>
+      <w:proofErr w:type="spellEnd"/>
+      <w:r>
+        <w:t xml:space="preserve"> en el proyecto</w:t>
+      </w:r>
+      <w:r>
+        <w:br/>
+      </w:r>
+      <w:r>
+        <w:rPr>
+          <w:noProof/>
+        </w:rPr>
+        <w:drawing>
+          <wp:inline distT="0" distB="0" distL="0" distR="0" wp14:anchorId="6D5DF427" wp14:editId="486C6DE9">
+            <wp:extent cx="2210108" cy="1705213"/>
+            <wp:effectExtent l="0" t="0" r="0" b="9525"/>
+            <wp:docPr id="876971331" name="Imagen 1"/>
+            <wp:cNvGraphicFramePr>
+              <a:graphicFrameLocks xmlns:a="http://schemas.openxmlformats.org/drawingml/2006/main" noChangeAspect="1"/>
+            </wp:cNvGraphicFramePr>
+            <a:graphic xmlns:a="http://schemas.openxmlformats.org/drawingml/2006/main">
+              <a:graphicData uri="http://schemas.openxmlformats.org/drawingml/2006/picture">
+                <pic:pic xmlns:pic="http://schemas.openxmlformats.org/drawingml/2006/picture">
+                  <pic:nvPicPr>
+                    <pic:cNvPr id="876971331" name=""/>
+                    <pic:cNvPicPr/>
+                  </pic:nvPicPr>
+                  <pic:blipFill>
+                    <a:blip r:embed="rId8"/>
+                    <a:stretch>
+                      <a:fillRect/>
+                    </a:stretch>
+                  </pic:blipFill>
+                  <pic:spPr>
+                    <a:xfrm>
+                      <a:off x="0" y="0"/>
+                      <a:ext cx="2210108" cy="1705213"/>
+                    </a:xfrm>
+                    <a:prstGeom prst="rect">
+                      <a:avLst/>
+                    </a:prstGeom>
+                  </pic:spPr>
+                </pic:pic>
+              </a:graphicData>
+            </a:graphic>
+          </wp:inline>
+        </w:drawing>
+      </w:r>
+    </w:p>
+    <w:p>
+      <w:pPr>
+        <w:spacing w:after="239" w:line="240" w:lineRule="auto"/>
+        <w:ind w:left="176" w:right="152"/>
+      </w:pPr>
+      <w:r>
+        <w:rPr>
+          <w:noProof/>
+        </w:rPr>
+        <w:lastRenderedPageBreak/>
+        <w:drawing>
+          <wp:inline distT="0" distB="0" distL="0" distR="0" wp14:anchorId="6502E526" wp14:editId="573F2306">
+            <wp:extent cx="6350635" cy="4224655"/>
+            <wp:effectExtent l="0" t="0" r="0" b="4445"/>
+            <wp:docPr id="697493821" name="Imagen 1" descr="Diagrama&#10;&#10;El contenido generado por IA puede ser incorrecto."/>
+            <wp:cNvGraphicFramePr>
+              <a:graphicFrameLocks xmlns:a="http://schemas.openxmlformats.org/drawingml/2006/main" noChangeAspect="1"/>
+            </wp:cNvGraphicFramePr>
+            <a:graphic xmlns:a="http://schemas.openxmlformats.org/drawingml/2006/main">
+              <a:graphicData uri="http://schemas.openxmlformats.org/drawingml/2006/picture">
+                <pic:pic xmlns:pic="http://schemas.openxmlformats.org/drawingml/2006/picture">
+                  <pic:nvPicPr>
+                    <pic:cNvPr id="697493821" name="Imagen 1" descr="Diagrama&#10;&#10;El contenido generado por IA puede ser incorrecto."/>
+                    <pic:cNvPicPr/>
+                  </pic:nvPicPr>
+                  <pic:blipFill>
+                    <a:blip r:embed="rId9"/>
+                    <a:stretch>
+                      <a:fillRect/>
+                    </a:stretch>
+                  </pic:blipFill>
+                  <pic:spPr>
+                    <a:xfrm>
+                      <a:off x="0" y="0"/>
+                      <a:ext cx="6350635" cy="4224655"/>
+                    </a:xfrm>
+                    <a:prstGeom prst="rect">
+                      <a:avLst/>
+                    </a:prstGeom>
+                  </pic:spPr>
+                </pic:pic>
+              </a:graphicData>
+            </a:graphic>
+          </wp:inline>
+        </w:drawing>
+      </w:r>
+    </w:p>
+    <w:p>
+      <w:pPr>
+        <w:spacing w:after="239" w:line="240" w:lineRule="auto"/>
+        <w:ind w:left="176" w:right="152"/>
+      </w:pPr>
+      <w:r>
+        <w:rPr>
+          <w:noProof/>
+        </w:rPr>
+        <w:drawing>
+          <wp:inline distT="0" distB="0" distL="0" distR="0" wp14:anchorId="0DB44F57" wp14:editId="6D784D61">
+            <wp:extent cx="6271260" cy="3623310"/>
+            <wp:effectExtent l="0" t="0" r="0" b="0"/>
+            <wp:docPr id="287695477" name="Imagen 1" descr="Interfaz de usuario gráfica, Aplicación&#10;&#10;El contenido generado por IA puede ser incorrecto."/>
+            <wp:cNvGraphicFramePr>
+              <a:graphicFrameLocks xmlns:a="http://schemas.openxmlformats.org/drawingml/2006/main" noChangeAspect="1"/>
+            </wp:cNvGraphicFramePr>
+            <a:graphic xmlns:a="http://schemas.openxmlformats.org/drawingml/2006/main">
+              <a:graphicData uri="http://schemas.openxmlformats.org/drawingml/2006/picture">
+                <pic:pic xmlns:pic="http://schemas.openxmlformats.org/drawingml/2006/picture">
+                  <pic:nvPicPr>
+                    <pic:cNvPr id="287695477" name="Imagen 1" descr="Interfaz de usuario gráfica, Aplicación&#10;&#10;El contenido generado por IA puede ser incorrecto."/>
+                    <pic:cNvPicPr/>
+                  </pic:nvPicPr>
+                  <pic:blipFill>
+                    <a:blip r:embed="rId10"/>
+                    <a:stretch>
+                      <a:fillRect/>
+                    </a:stretch>
+                  </pic:blipFill>
+                  <pic:spPr>
+                    <a:xfrm>
+                      <a:off x="0" y="0"/>
+                      <a:ext cx="6280168" cy="3628457"/>
+                    </a:xfrm>
+                    <a:prstGeom prst="rect">
+                      <a:avLst/>
+                    </a:prstGeom>
+                  </pic:spPr>
+                </pic:pic>
+              </a:graphicData>
+            </a:graphic>
+          </wp:inline>
+        </w:drawing>
+      </w:r>
+    </w:p>
+    <w:p>
+      <w:pPr>
+        <w:spacing w:after="239" w:line="240" w:lineRule="auto"/>
+        <w:ind w:left="176" w:right="152"/>
+      </w:pPr>
+    </w:p>
+    <w:p>
+      <w:pPr>
+        <w:spacing w:after="239" w:line="240" w:lineRule="auto"/>
+        <w:ind w:left="176" w:right="152"/>
+      </w:pPr>
+      <w:r>
+        <w:lastRenderedPageBreak/>
+        <w:drawing>
+          <wp:inline distT="0" distB="0" distL="0" distR="0" wp14:anchorId="0D8570A6" wp14:editId="263018FE">
+            <wp:extent cx="6350635" cy="3648075"/>
+            <wp:effectExtent l="0" t="0" r="0" b="9525"/>
+            <wp:docPr id="1340728342" name="Imagen 1"/>
+            <wp:cNvGraphicFramePr>
+              <a:graphicFrameLocks xmlns:a="http://schemas.openxmlformats.org/drawingml/2006/main" noChangeAspect="1"/>
+            </wp:cNvGraphicFramePr>
+            <a:graphic xmlns:a="http://schemas.openxmlformats.org/drawingml/2006/main">
+              <a:graphicData uri="http://schemas.openxmlformats.org/drawingml/2006/picture">
+                <pic:pic xmlns:pic="http://schemas.openxmlformats.org/drawingml/2006/picture">
+                  <pic:nvPicPr>
+                    <pic:cNvPr id="1340728342" name=""/>
+                    <pic:cNvPicPr/>
+                  </pic:nvPicPr>
+                  <pic:blipFill>
+                    <a:blip r:embed="rId11"/>
+                    <a:stretch>
+                      <a:fillRect/>
+                    </a:stretch>
+                  </pic:blipFill>
+                  <pic:spPr>
+                    <a:xfrm>
+                      <a:off x="0" y="0"/>
+                      <a:ext cx="6350635" cy="3648075"/>
+                    </a:xfrm>
+                    <a:prstGeom prst="rect">
+                      <a:avLst/>
+                    </a:prstGeom>
+                  </pic:spPr>
+                </pic:pic>
+              </a:graphicData>
+            </a:graphic>
+          </wp:inline>
+        </w:drawing>
+      </w:r>
+    </w:p>
+    <w:p>
+      <w:pPr>
+        <w:spacing w:after="239" w:line="240" w:lineRule="auto"/>
+        <w:ind w:left="176" w:right="152"/>
+      </w:pPr>
+    </w:p>
+    <w:p>
+      <w:pPr>
+        <w:spacing w:after="239" w:line="240" w:lineRule="auto"/>
+        <w:ind w:left="176" w:right="152"/>
+        <w:rPr>
+          <w:b/>
+          <w:bCs/>
+        </w:rPr>
+      </w:pPr>
+      <w:r>
+        <w:rPr>
+          <w:b/>
+          <w:bCs/>
+        </w:rPr>
+        <w:t xml:space="preserve">CICLO </w:t>
+      </w:r>
+      <w:r>
+        <w:rPr>
+          <w:b/>
+          <w:bCs/>
+        </w:rPr>
+        <w:t xml:space="preserve">3 </w:t>
+      </w:r>
+      <w:r>
+        <w:t>Añadir elementos</w:t>
+      </w:r>
+    </w:p>
+    <w:p>
+      <w:pPr>
+        <w:spacing w:after="239" w:line="240" w:lineRule="auto"/>
+        <w:ind w:left="176" w:right="152"/>
+      </w:pPr>
+      <w:r>
+        <w:t xml:space="preserve">Tiendas y robots visibles y poder ejecutar </w:t>
+      </w:r>
+      <w:proofErr w:type="spellStart"/>
+      <w:r>
+        <w:t>placeStore</w:t>
+      </w:r>
+      <w:proofErr w:type="spellEnd"/>
+      <w:r>
+        <w:t>(</w:t>
+      </w:r>
+      <w:proofErr w:type="spellStart"/>
+      <w:r>
+        <w:t>loc</w:t>
+      </w:r>
+      <w:proofErr w:type="spellEnd"/>
+      <w:r>
+        <w:t xml:space="preserve">, </w:t>
+      </w:r>
+      <w:proofErr w:type="spellStart"/>
+      <w:r>
+        <w:t>tenges</w:t>
+      </w:r>
+      <w:proofErr w:type="spellEnd"/>
+      <w:r>
+        <w:t xml:space="preserve">) y </w:t>
+      </w:r>
+      <w:proofErr w:type="spellStart"/>
+      <w:r>
+        <w:t>placeRobot</w:t>
+      </w:r>
+      <w:proofErr w:type="spellEnd"/>
+      <w:r>
+        <w:t>(</w:t>
+      </w:r>
+      <w:proofErr w:type="spellStart"/>
+      <w:r>
+        <w:t>loc</w:t>
+      </w:r>
+      <w:proofErr w:type="spellEnd"/>
+      <w:r>
+        <w:t>) y ver círculos de colores sobre la espiral.</w:t>
+      </w:r>
+    </w:p>
+    <w:p>
+      <w:pPr>
+        <w:spacing w:after="239" w:line="240" w:lineRule="auto"/>
+        <w:ind w:left="176" w:right="152"/>
+      </w:pPr>
+      <w:r>
+        <w:t>Robot</w:t>
+      </w:r>
+    </w:p>
+    <w:p>
+      <w:pPr>
+        <w:spacing w:after="239" w:line="240" w:lineRule="auto"/>
+        <w:ind w:left="176" w:right="152"/>
+      </w:pPr>
+      <w:r>
+        <w:rPr>
+          <w:noProof/>
+        </w:rPr>
+        <w:lastRenderedPageBreak/>
+        <w:drawing>
+          <wp:inline distT="0" distB="0" distL="0" distR="0" wp14:anchorId="7342A5EF" wp14:editId="44C502C1">
+            <wp:extent cx="6350635" cy="3235960"/>
+            <wp:effectExtent l="0" t="0" r="0" b="2540"/>
+            <wp:docPr id="833371134" name="Imagen 1"/>
+            <wp:cNvGraphicFramePr>
+              <a:graphicFrameLocks xmlns:a="http://schemas.openxmlformats.org/drawingml/2006/main" noChangeAspect="1"/>
+            </wp:cNvGraphicFramePr>
+            <a:graphic xmlns:a="http://schemas.openxmlformats.org/drawingml/2006/main">
+              <a:graphicData uri="http://schemas.openxmlformats.org/drawingml/2006/picture">
+                <pic:pic xmlns:pic="http://schemas.openxmlformats.org/drawingml/2006/picture">
+                  <pic:nvPicPr>
+                    <pic:cNvPr id="833371134" name=""/>
+                    <pic:cNvPicPr/>
+                  </pic:nvPicPr>
+                  <pic:blipFill>
+                    <a:blip r:embed="rId12"/>
+                    <a:stretch>
+                      <a:fillRect/>
+                    </a:stretch>
+                  </pic:blipFill>
+                  <pic:spPr>
+                    <a:xfrm>
+                      <a:off x="0" y="0"/>
+                      <a:ext cx="6350635" cy="3235960"/>
+                    </a:xfrm>
+                    <a:prstGeom prst="rect">
+                      <a:avLst/>
+                    </a:prstGeom>
+                  </pic:spPr>
+                </pic:pic>
+              </a:graphicData>
+            </a:graphic>
+          </wp:inline>
+        </w:drawing>
+      </w:r>
+    </w:p>
+    <w:p>
+      <w:pPr>
+        <w:spacing w:after="239" w:line="240" w:lineRule="auto"/>
+        <w:ind w:left="176" w:right="152"/>
+      </w:pPr>
+      <w:r>
+        <w:t>Store</w:t>
+      </w:r>
+    </w:p>
+    <w:p>
+      <w:pPr>
+        <w:spacing w:after="239" w:line="240" w:lineRule="auto"/>
+        <w:ind w:left="176" w:right="152"/>
+      </w:pPr>
+      <w:r>
+        <w:rPr>
+          <w:noProof/>
+        </w:rPr>
+        <w:drawing>
+          <wp:inline distT="0" distB="0" distL="0" distR="0" wp14:anchorId="43B81BC4" wp14:editId="43B2ADC0">
+            <wp:extent cx="6350635" cy="2600960"/>
+            <wp:effectExtent l="0" t="0" r="0" b="8890"/>
+            <wp:docPr id="1428356682" name="Imagen 1" descr="Interfaz de usuario gráfica, Texto, Aplicación&#10;&#10;El contenido generado por IA puede ser incorrecto."/>
+            <wp:cNvGraphicFramePr>
+              <a:graphicFrameLocks xmlns:a="http://schemas.openxmlformats.org/drawingml/2006/main" noChangeAspect="1"/>
+            </wp:cNvGraphicFramePr>
+            <a:graphic xmlns:a="http://schemas.openxmlformats.org/drawingml/2006/main">
+              <a:graphicData uri="http://schemas.openxmlformats.org/drawingml/2006/picture">
+                <pic:pic xmlns:pic="http://schemas.openxmlformats.org/drawingml/2006/picture">
+                  <pic:nvPicPr>
+                    <pic:cNvPr id="1428356682" name="Imagen 1" descr="Interfaz de usuario gráfica, Texto, Aplicación&#10;&#10;El contenido generado por IA puede ser incorrecto."/>
+                    <pic:cNvPicPr/>
+                  </pic:nvPicPr>
+                  <pic:blipFill>
+                    <a:blip r:embed="rId13"/>
+                    <a:stretch>
+                      <a:fillRect/>
+                    </a:stretch>
+                  </pic:blipFill>
+                  <pic:spPr>
+                    <a:xfrm>
+                      <a:off x="0" y="0"/>
+                      <a:ext cx="6350635" cy="2600960"/>
+                    </a:xfrm>
+                    <a:prstGeom prst="rect">
+                      <a:avLst/>
+                    </a:prstGeom>
+                  </pic:spPr>
+                </pic:pic>
+              </a:graphicData>
+            </a:graphic>
+          </wp:inline>
+        </w:drawing>
+      </w:r>
+    </w:p>
+    <w:p>
+      <w:pPr>
+        <w:spacing w:after="239" w:line="240" w:lineRule="auto"/>
+        <w:ind w:left="176" w:right="152"/>
+      </w:pPr>
+      <w:r>
+        <w:t xml:space="preserve">Uso de </w:t>
+      </w:r>
+      <w:proofErr w:type="spellStart"/>
+      <w:r>
+        <w:t>circle</w:t>
+      </w:r>
+      <w:proofErr w:type="spellEnd"/>
+      <w:r>
+        <w:t xml:space="preserve"> de </w:t>
+      </w:r>
+      <w:proofErr w:type="spellStart"/>
+      <w:r>
+        <w:t>shapes</w:t>
+      </w:r>
+      <w:proofErr w:type="spellEnd"/>
+      <w:r>
+        <w:t xml:space="preserve"> para pintar en la espiral</w:t>
+      </w:r>
+    </w:p>
+    <w:p>
+      <w:pPr>
+        <w:spacing w:after="239" w:line="240" w:lineRule="auto"/>
+        <w:ind w:left="176" w:right="152"/>
+      </w:pPr>
+      <w:r>
+        <w:rPr>
+          <w:noProof/>
+        </w:rPr>
+        <w:lastRenderedPageBreak/>
+        <w:drawing>
+          <wp:inline distT="0" distB="0" distL="0" distR="0" wp14:anchorId="74BD4725" wp14:editId="7DEA44F5">
+            <wp:extent cx="6350635" cy="3526155"/>
+            <wp:effectExtent l="0" t="0" r="0" b="0"/>
+            <wp:docPr id="442186198" name="Imagen 1"/>
+            <wp:cNvGraphicFramePr>
+              <a:graphicFrameLocks xmlns:a="http://schemas.openxmlformats.org/drawingml/2006/main" noChangeAspect="1"/>
+            </wp:cNvGraphicFramePr>
+            <a:graphic xmlns:a="http://schemas.openxmlformats.org/drawingml/2006/main">
+              <a:graphicData uri="http://schemas.openxmlformats.org/drawingml/2006/picture">
+                <pic:pic xmlns:pic="http://schemas.openxmlformats.org/drawingml/2006/picture">
+                  <pic:nvPicPr>
+                    <pic:cNvPr id="442186198" name=""/>
+                    <pic:cNvPicPr/>
+                  </pic:nvPicPr>
+                  <pic:blipFill>
+                    <a:blip r:embed="rId14"/>
+                    <a:stretch>
+                      <a:fillRect/>
+                    </a:stretch>
+                  </pic:blipFill>
+                  <pic:spPr>
+                    <a:xfrm>
+                      <a:off x="0" y="0"/>
+                      <a:ext cx="6350635" cy="3526155"/>
+                    </a:xfrm>
+                    <a:prstGeom prst="rect">
+                      <a:avLst/>
+                    </a:prstGeom>
+                  </pic:spPr>
+                </pic:pic>
+              </a:graphicData>
+            </a:graphic>
+          </wp:inline>
+        </w:drawing>
+      </w:r>
+    </w:p>
+    <w:p>
+      <w:pPr>
+        <w:spacing w:after="239" w:line="240" w:lineRule="auto"/>
+        <w:ind w:left="176" w:right="152"/>
+      </w:pPr>
+      <w:r>
+        <w:rPr>
+          <w:noProof/>
+        </w:rPr>
+        <w:drawing>
+          <wp:inline distT="0" distB="0" distL="0" distR="0" wp14:anchorId="6B9298B9" wp14:editId="1C4A7F58">
+            <wp:extent cx="2133898" cy="1705213"/>
+            <wp:effectExtent l="0" t="0" r="0" b="9525"/>
+            <wp:docPr id="428953268" name="Imagen 1" descr="Diagrama, Esquemático&#10;&#10;El contenido generado por IA puede ser incorrecto."/>
+            <wp:cNvGraphicFramePr>
+              <a:graphicFrameLocks xmlns:a="http://schemas.openxmlformats.org/drawingml/2006/main" noChangeAspect="1"/>
+            </wp:cNvGraphicFramePr>
+            <a:graphic xmlns:a="http://schemas.openxmlformats.org/drawingml/2006/main">
+              <a:graphicData uri="http://schemas.openxmlformats.org/drawingml/2006/picture">
+                <pic:pic xmlns:pic="http://schemas.openxmlformats.org/drawingml/2006/picture">
+                  <pic:nvPicPr>
+                    <pic:cNvPr id="428953268" name="Imagen 1" descr="Diagrama, Esquemático&#10;&#10;El contenido generado por IA puede ser incorrecto."/>
+                    <pic:cNvPicPr/>
+                  </pic:nvPicPr>
+                  <pic:blipFill>
+                    <a:blip r:embed="rId15"/>
+                    <a:stretch>
+                      <a:fillRect/>
+                    </a:stretch>
+                  </pic:blipFill>
+                  <pic:spPr>
+                    <a:xfrm>
+                      <a:off x="0" y="0"/>
+                      <a:ext cx="2133898" cy="1705213"/>
+                    </a:xfrm>
+                    <a:prstGeom prst="rect">
+                      <a:avLst/>
+                    </a:prstGeom>
+                  </pic:spPr>
+                </pic:pic>
+              </a:graphicData>
+            </a:graphic>
+          </wp:inline>
+        </w:drawing>
+      </w:r>
+    </w:p>
+    <w:p>
+      <w:pPr>
+        <w:spacing w:after="239" w:line="240" w:lineRule="auto"/>
+        <w:ind w:left="176" w:right="152"/>
+      </w:pPr>
+      <w:r>
+        <w:lastRenderedPageBreak/>
+        <w:drawing>
+          <wp:inline distT="0" distB="0" distL="0" distR="0" wp14:anchorId="2E1A9A6D" wp14:editId="4E1503F7">
+            <wp:extent cx="6350635" cy="4417060"/>
+            <wp:effectExtent l="0" t="0" r="0" b="2540"/>
+            <wp:docPr id="1805695125" name="Imagen 1" descr="Diagrama&#10;&#10;El contenido generado por IA puede ser incorrecto."/>
+            <wp:cNvGraphicFramePr>
+              <a:graphicFrameLocks xmlns:a="http://schemas.openxmlformats.org/drawingml/2006/main" noChangeAspect="1"/>
+            </wp:cNvGraphicFramePr>
+            <a:graphic xmlns:a="http://schemas.openxmlformats.org/drawingml/2006/main">
+              <a:graphicData uri="http://schemas.openxmlformats.org/drawingml/2006/picture">
+                <pic:pic xmlns:pic="http://schemas.openxmlformats.org/drawingml/2006/picture">
+                  <pic:nvPicPr>
+                    <pic:cNvPr id="1805695125" name="Imagen 1" descr="Diagrama&#10;&#10;El contenido generado por IA puede ser incorrecto."/>
+                    <pic:cNvPicPr/>
+                  </pic:nvPicPr>
+                  <pic:blipFill>
+                    <a:blip r:embed="rId16"/>
+                    <a:stretch>
+                      <a:fillRect/>
+                    </a:stretch>
+                  </pic:blipFill>
+                  <pic:spPr>
+                    <a:xfrm>
+                      <a:off x="0" y="0"/>
+                      <a:ext cx="6350635" cy="4417060"/>
+                    </a:xfrm>
+                    <a:prstGeom prst="rect">
+                      <a:avLst/>
+                    </a:prstGeom>
+                  </pic:spPr>
+                </pic:pic>
+              </a:graphicData>
+            </a:graphic>
+          </wp:inline>
+        </w:drawing>
       </w:r>
     </w:p>
     <w:p>
@@ -847,7 +1452,6 @@
           <w:rFonts w:ascii="DejaVu Sans" w:eastAsia="DejaVu Sans" w:hAnsi="DejaVu Sans" w:cs="DejaVu Sans"/>
           <w:sz w:val="20"/>
         </w:rPr>
-        <w:lastRenderedPageBreak/>
         <w:t>Consultar la información de la ruta de seda</w:t>
       </w:r>
     </w:p>
@@ -878,6 +1482,7 @@
         <w:rPr>
           <w:noProof/>
         </w:rPr>
+        <w:lastRenderedPageBreak/>
         <w:drawing>
           <wp:anchor distT="0" distB="0" distL="114300" distR="114300" simplePos="0" relativeHeight="251658240" behindDoc="0" locked="0" layoutInCell="1" allowOverlap="0" wp14:anchorId="6CB41910" wp14:editId="54325F24">
             <wp:simplePos x="0" y="0"/>
@@ -900,7 +1505,7 @@
                     <pic:cNvPicPr/>
                   </pic:nvPicPr>
                   <pic:blipFill>
-                    <a:blip r:embed="rId8"/>
+                    <a:blip r:embed="rId17"/>
                     <a:stretch>
                       <a:fillRect/>
                     </a:stretch>
@@ -1283,7 +1888,6 @@
         <w:ind w:left="25" w:right="190"/>
       </w:pPr>
       <w:r>
-        <w:lastRenderedPageBreak/>
         <w:t>REQUISITOS DE DISEÑO</w:t>
       </w:r>
     </w:p>
@@ -1367,7 +1971,7 @@
                           <pic:cNvPicPr/>
                         </pic:nvPicPr>
                         <pic:blipFill>
-                          <a:blip r:embed="rId9"/>
+                          <a:blip r:embed="rId18"/>
                           <a:stretch>
                             <a:fillRect/>
                           </a:stretch>
@@ -1396,7 +2000,7 @@
                   <v:fill on="false" color="#000000" opacity="0"/>
                 </v:shape>
                 <v:shape id="Picture 141" style="position:absolute;width:63303;height:38500;left:12;top:444;" filled="f">
-                  <v:imagedata r:id="rId10"/>
+                  <v:imagedata r:id="rId19"/>
                 </v:shape>
               </v:group>
             </w:pict>
@@ -1410,6 +2014,7 @@
         <w:ind w:left="25" w:right="190"/>
       </w:pPr>
       <w:r>
+        <w:lastRenderedPageBreak/>
         <w:t xml:space="preserve"> REQUISITOS DE USABILIDAD</w:t>
       </w:r>
     </w:p>
@@ -1707,7 +2312,23 @@
           <w:rFonts w:ascii="DejaVu Sans" w:eastAsia="DejaVu Sans" w:hAnsi="DejaVu Sans" w:cs="DejaVu Sans"/>
           <w:sz w:val="20"/>
         </w:rPr>
-        <w:t xml:space="preserve">En su desarrollo debe respetar las decisiones de diseño de  la clase principal. </w:t>
+        <w:t xml:space="preserve">En su desarrollo debe respetar las decisiones de diseño </w:t>
+      </w:r>
+      <w:proofErr w:type="gramStart"/>
+      <w:r>
+        <w:rPr>
+          <w:rFonts w:ascii="DejaVu Sans" w:eastAsia="DejaVu Sans" w:hAnsi="DejaVu Sans" w:cs="DejaVu Sans"/>
+          <w:sz w:val="20"/>
+        </w:rPr>
+        <w:t>de  la</w:t>
+      </w:r>
+      <w:proofErr w:type="gramEnd"/>
+      <w:r>
+        <w:rPr>
+          <w:rFonts w:ascii="DejaVu Sans" w:eastAsia="DejaVu Sans" w:hAnsi="DejaVu Sans" w:cs="DejaVu Sans"/>
+          <w:sz w:val="20"/>
+        </w:rPr>
+        <w:t xml:space="preserve"> clase principal. </w:t>
       </w:r>
     </w:p>
     <w:p>
@@ -2087,7 +2708,6 @@
           <w:b/>
           <w:sz w:val="16"/>
         </w:rPr>
-        <w:lastRenderedPageBreak/>
         <w:t>Diagrama de secuencia</w:t>
       </w:r>
       <w:r>
@@ -2095,7 +2715,23 @@
           <w:rFonts w:ascii="DejaVu Sans" w:eastAsia="DejaVu Sans" w:hAnsi="DejaVu Sans" w:cs="DejaVu Sans"/>
           <w:sz w:val="16"/>
         </w:rPr>
-        <w:t xml:space="preserve"> de los métodos construidos de  la clase principal</w:t>
+        <w:t xml:space="preserve"> de los métodos construidos </w:t>
+      </w:r>
+      <w:proofErr w:type="gramStart"/>
+      <w:r>
+        <w:rPr>
+          <w:rFonts w:ascii="DejaVu Sans" w:eastAsia="DejaVu Sans" w:hAnsi="DejaVu Sans" w:cs="DejaVu Sans"/>
+          <w:sz w:val="16"/>
+        </w:rPr>
+        <w:t>de  la</w:t>
+      </w:r>
+      <w:proofErr w:type="gramEnd"/>
+      <w:r>
+        <w:rPr>
+          <w:rFonts w:ascii="DejaVu Sans" w:eastAsia="DejaVu Sans" w:hAnsi="DejaVu Sans" w:cs="DejaVu Sans"/>
+          <w:sz w:val="16"/>
+        </w:rPr>
+        <w:t xml:space="preserve"> clase principal</w:t>
       </w:r>
     </w:p>
     <w:p>
@@ -2137,7 +2773,15 @@
           <w:rFonts w:ascii="DejaVu Sans" w:eastAsia="DejaVu Sans" w:hAnsi="DejaVu Sans" w:cs="DejaVu Sans"/>
           <w:sz w:val="16"/>
         </w:rPr>
-        <w:t xml:space="preserve">(Parar en los componentes de  </w:t>
+        <w:t xml:space="preserve">(Parar en los componentes </w:t>
+      </w:r>
+      <w:proofErr w:type="gramStart"/>
+      <w:r>
+        <w:rPr>
+          <w:rFonts w:ascii="DejaVu Sans" w:eastAsia="DejaVu Sans" w:hAnsi="DejaVu Sans" w:cs="DejaVu Sans"/>
+          <w:sz w:val="16"/>
+        </w:rPr>
+        <w:t xml:space="preserve">de  </w:t>
       </w:r>
       <w:proofErr w:type="spellStart"/>
       <w:r>
@@ -2149,6 +2793,7 @@
         <w:t>shapes</w:t>
       </w:r>
       <w:proofErr w:type="spellEnd"/>
+      <w:proofErr w:type="gramEnd"/>
       <w:r>
         <w:rPr>
           <w:rFonts w:ascii="DejaVu Sans" w:eastAsia="DejaVu Sans" w:hAnsi="DejaVu Sans" w:cs="DejaVu Sans"/>
@@ -2187,7 +2832,23 @@
           <w:rFonts w:ascii="DejaVu Sans" w:eastAsia="DejaVu Sans" w:hAnsi="DejaVu Sans" w:cs="DejaVu Sans"/>
           <w:sz w:val="20"/>
         </w:rPr>
-        <w:t xml:space="preserve">Código siguiendo los estándares de documentación de  java. </w:t>
+        <w:t xml:space="preserve">Código siguiendo los estándares de documentación </w:t>
+      </w:r>
+      <w:proofErr w:type="gramStart"/>
+      <w:r>
+        <w:rPr>
+          <w:rFonts w:ascii="DejaVu Sans" w:eastAsia="DejaVu Sans" w:hAnsi="DejaVu Sans" w:cs="DejaVu Sans"/>
+          <w:sz w:val="20"/>
+        </w:rPr>
+        <w:t>de  java</w:t>
+      </w:r>
+      <w:proofErr w:type="gramEnd"/>
+      <w:r>
+        <w:rPr>
+          <w:rFonts w:ascii="DejaVu Sans" w:eastAsia="DejaVu Sans" w:hAnsi="DejaVu Sans" w:cs="DejaVu Sans"/>
+          <w:sz w:val="20"/>
+        </w:rPr>
+        <w:t xml:space="preserve">. </w:t>
       </w:r>
     </w:p>
     <w:p>
@@ -2301,9 +2962,6 @@
         <w:tblW w:w="10034" w:type="dxa"/>
         <w:tblInd w:w="28" w:type="dxa"/>
         <w:tblCellMar>
-          <w:top w:w="0" w:type="dxa"/>
-          <w:left w:w="0" w:type="dxa"/>
-          <w:bottom w:w="0" w:type="dxa"/>
           <w:right w:w="115" w:type="dxa"/>
         </w:tblCellMar>
         <w:tblLook w:val="04A0" w:firstRow="1" w:lastRow="0" w:firstColumn="1" w:lastColumn="0" w:noHBand="0" w:noVBand="1"/>
@@ -2328,7 +2986,6 @@
           </w:tcPr>
           <w:p>
             <w:pPr>
-              <w:spacing w:after="0"/>
               <w:ind w:left="326"/>
               <w:jc w:val="center"/>
             </w:pPr>
@@ -2352,9 +3009,6 @@
             </w:tcBorders>
           </w:tcPr>
           <w:p>
-            <w:pPr>
-              <w:spacing w:after="0"/>
-            </w:pPr>
             <w:r>
               <w:rPr>
                 <w:rFonts w:ascii="DejaVu Sans" w:eastAsia="DejaVu Sans" w:hAnsi="DejaVu Sans" w:cs="DejaVu Sans"/>
@@ -2397,7 +3051,6 @@
           </w:tcPr>
           <w:p>
             <w:pPr>
-              <w:spacing w:after="0"/>
               <w:ind w:left="326"/>
               <w:jc w:val="center"/>
             </w:pPr>
@@ -2421,9 +3074,6 @@
             </w:tcBorders>
           </w:tcPr>
           <w:p>
-            <w:pPr>
-              <w:spacing w:after="0"/>
-            </w:pPr>
             <w:r>
               <w:rPr>
                 <w:rFonts w:ascii="DejaVu Sans" w:eastAsia="DejaVu Sans" w:hAnsi="DejaVu Sans" w:cs="DejaVu Sans"/>
@@ -2466,7 +3116,6 @@
           </w:tcPr>
           <w:p>
             <w:pPr>
-              <w:spacing w:after="0"/>
               <w:ind w:left="326"/>
               <w:jc w:val="center"/>
             </w:pPr>
@@ -2490,9 +3139,6 @@
             </w:tcBorders>
           </w:tcPr>
           <w:p>
-            <w:pPr>
-              <w:spacing w:after="0"/>
-            </w:pPr>
             <w:r>
               <w:rPr>
                 <w:rFonts w:ascii="DejaVu Sans" w:eastAsia="DejaVu Sans" w:hAnsi="DejaVu Sans" w:cs="DejaVu Sans"/>
@@ -2519,7 +3165,6 @@
           </w:tcPr>
           <w:p>
             <w:pPr>
-              <w:spacing w:after="0"/>
               <w:ind w:left="326"/>
               <w:jc w:val="center"/>
             </w:pPr>
@@ -2543,9 +3188,6 @@
             </w:tcBorders>
           </w:tcPr>
           <w:p>
-            <w:pPr>
-              <w:spacing w:after="0"/>
-            </w:pPr>
             <w:r>
               <w:rPr>
                 <w:rFonts w:ascii="DejaVu Sans" w:eastAsia="DejaVu Sans" w:hAnsi="DejaVu Sans" w:cs="DejaVu Sans"/>
@@ -2572,7 +3214,6 @@
           </w:tcPr>
           <w:p>
             <w:pPr>
-              <w:spacing w:after="0"/>
               <w:ind w:left="326"/>
               <w:jc w:val="center"/>
             </w:pPr>
@@ -2596,9 +3237,6 @@
             </w:tcBorders>
           </w:tcPr>
           <w:p>
-            <w:pPr>
-              <w:spacing w:after="0"/>
-            </w:pPr>
             <w:r>
               <w:rPr>
                 <w:rFonts w:ascii="DejaVu Sans" w:eastAsia="DejaVu Sans" w:hAnsi="DejaVu Sans" w:cs="DejaVu Sans"/>
@@ -2625,7 +3263,6 @@
           </w:tcPr>
           <w:p>
             <w:pPr>
-              <w:spacing w:after="0"/>
               <w:ind w:left="326"/>
               <w:jc w:val="center"/>
             </w:pPr>
@@ -2649,9 +3286,6 @@
             </w:tcBorders>
           </w:tcPr>
           <w:p>
-            <w:pPr>
-              <w:spacing w:after="0"/>
-            </w:pPr>
             <w:r>
               <w:rPr>
                 <w:rFonts w:ascii="DejaVu Sans" w:eastAsia="DejaVu Sans" w:hAnsi="DejaVu Sans" w:cs="DejaVu Sans"/>
@@ -2678,7 +3312,6 @@
           </w:tcPr>
           <w:p>
             <w:pPr>
-              <w:spacing w:after="0"/>
               <w:ind w:left="326"/>
               <w:jc w:val="center"/>
             </w:pPr>
@@ -2702,9 +3335,6 @@
             </w:tcBorders>
           </w:tcPr>
           <w:p>
-            <w:pPr>
-              <w:spacing w:after="0"/>
-            </w:pPr>
             <w:r>
               <w:rPr>
                 <w:rFonts w:ascii="DejaVu Sans" w:eastAsia="DejaVu Sans" w:hAnsi="DejaVu Sans" w:cs="DejaVu Sans"/>
@@ -2731,7 +3361,6 @@
           </w:tcPr>
           <w:p>
             <w:pPr>
-              <w:spacing w:after="0"/>
               <w:ind w:left="326"/>
               <w:jc w:val="center"/>
             </w:pPr>
@@ -2755,9 +3384,6 @@
             </w:tcBorders>
           </w:tcPr>
           <w:p>
-            <w:pPr>
-              <w:spacing w:after="0"/>
-            </w:pPr>
             <w:r>
               <w:rPr>
                 <w:rFonts w:ascii="DejaVu Sans" w:eastAsia="DejaVu Sans" w:hAnsi="DejaVu Sans" w:cs="DejaVu Sans"/>
@@ -3914,6 +4540,7 @@
   <w:style w:type="character" w:default="1" w:styleId="Fuentedeprrafopredeter">
     <w:name w:val="Default Paragraph Font"/>
     <w:uiPriority w:val="1"/>
+    <w:semiHidden/>
     <w:unhideWhenUsed/>
   </w:style>
   <w:style w:type="table" w:default="1" w:styleId="Tablanormal">

</xml_diff>